<commit_message>
Add more points to relatory
</commit_message>
<xml_diff>
--- a/docs/Programação Orientada por Objetos Relatório.docx
+++ b/docs/Programação Orientada por Objetos Relatório.docx
@@ -45,7 +45,7 @@
                     <pic:cNvPicPr preferRelativeResize="0"/>
                   </pic:nvPicPr>
                   <pic:blipFill>
-                    <a:blip r:embed="rId4" cstate="print">
+                    <a:blip r:embed="rId5" cstate="print">
                       <a:extLst>
                         <a:ext uri="{28A0092B-C50C-407E-A947-70E740481C1C}">
                           <a14:useLocalDpi xmlns:a14="http://schemas.microsoft.com/office/drawing/2010/main" val="0"/>
@@ -440,8 +440,6 @@
       </w:r>
       <w:r>
         <w:tab/>
-      </w:r>
-      <w:r>
         <w:t>Casas de Jogo</w:t>
       </w:r>
     </w:p>
@@ -454,8 +452,6 @@
       </w:r>
       <w:r>
         <w:tab/>
-      </w:r>
-      <w:r>
         <w:t>Regras</w:t>
       </w:r>
     </w:p>
@@ -468,8 +464,6 @@
       </w:r>
       <w:r>
         <w:tab/>
-      </w:r>
-      <w:r>
         <w:t>Níveis</w:t>
       </w:r>
     </w:p>
@@ -482,8 +476,6 @@
       </w:r>
       <w:r>
         <w:tab/>
-      </w:r>
-      <w:r>
         <w:t>Sistema de pontuação</w:t>
       </w:r>
     </w:p>
@@ -516,10 +508,7 @@
         <w:ind w:firstLine="708"/>
       </w:pPr>
       <w:r>
-        <w:t>3</w:t>
-      </w:r>
-      <w:r>
-        <w:t>.1.</w:t>
+        <w:t>3.1.</w:t>
       </w:r>
       <w:r>
         <w:tab/>
@@ -534,12 +523,7 @@
       </w:r>
       <w:r>
         <w:tab/>
-      </w:r>
-      <w:r>
-        <w:t>3</w:t>
-      </w:r>
-      <w:r>
-        <w:t>.1.1</w:t>
+        <w:t>3.1.1</w:t>
       </w:r>
       <w:r>
         <w:tab/>
@@ -551,10 +535,7 @@
         <w:ind w:left="708" w:firstLine="708"/>
       </w:pPr>
       <w:r>
-        <w:t>3</w:t>
-      </w:r>
-      <w:r>
-        <w:t>.1.2</w:t>
+        <w:t>3.1.2</w:t>
       </w:r>
       <w:r>
         <w:tab/>
@@ -566,10 +547,7 @@
         <w:ind w:left="708" w:firstLine="708"/>
       </w:pPr>
       <w:r>
-        <w:t>3</w:t>
-      </w:r>
-      <w:r>
-        <w:t>.1.3</w:t>
+        <w:t>3.1.3</w:t>
       </w:r>
       <w:r>
         <w:tab/>
@@ -581,10 +559,7 @@
         <w:ind w:left="1416"/>
       </w:pPr>
       <w:r>
-        <w:t>3</w:t>
-      </w:r>
-      <w:r>
-        <w:t>.1.4</w:t>
+        <w:t>3.1.4</w:t>
       </w:r>
       <w:r>
         <w:tab/>
@@ -594,12 +569,7 @@
     <w:p>
       <w:r>
         <w:tab/>
-      </w:r>
-      <w:r>
-        <w:t>3</w:t>
-      </w:r>
-      <w:r>
-        <w:t>.2</w:t>
+        <w:t>3.2</w:t>
       </w:r>
       <w:r>
         <w:tab/>
@@ -693,6 +663,11 @@
     </w:p>
     <w:p>
       <w:pPr>
+        <w:pStyle w:val="PargrafodaLista"/>
+        <w:numPr>
+          <w:ilvl w:val="0"/>
+          <w:numId w:val="1"/>
+        </w:numPr>
         <w:rPr>
           <w:b/>
           <w:bCs/>
@@ -713,31 +688,7 @@
     </w:p>
     <w:p>
       <w:r>
-        <w:t xml:space="preserve">Neste relatório encontra-se as informações referentes ao projeto de Programação Orientada por Objetos, do ano letivo 2020/2021, referente ao desenvolvimento de uma versão do jogo </w:t>
-      </w:r>
-      <w:proofErr w:type="spellStart"/>
-      <w:r>
-        <w:t>Boats</w:t>
-      </w:r>
-      <w:proofErr w:type="spellEnd"/>
-      <w:r>
-        <w:t xml:space="preserve"> </w:t>
-      </w:r>
-      <w:proofErr w:type="spellStart"/>
-      <w:r>
-        <w:t>and</w:t>
-      </w:r>
-      <w:proofErr w:type="spellEnd"/>
-      <w:r>
-        <w:t xml:space="preserve"> </w:t>
-      </w:r>
-      <w:proofErr w:type="spellStart"/>
-      <w:r>
-        <w:t>Docks</w:t>
-      </w:r>
-      <w:proofErr w:type="spellEnd"/>
-      <w:r>
-        <w:t>.</w:t>
+        <w:t>Neste relatório encontra-se as informações referentes ao projeto de Programação Orientada por Objetos, do ano letivo 2020/2021, referente ao desenvolvimento de uma versão do jogo Boats and Docks.</w:t>
       </w:r>
     </w:p>
     <w:p>
@@ -751,6 +702,11 @@
     <w:p/>
     <w:p>
       <w:pPr>
+        <w:pStyle w:val="PargrafodaLista"/>
+        <w:numPr>
+          <w:ilvl w:val="0"/>
+          <w:numId w:val="1"/>
+        </w:numPr>
         <w:rPr>
           <w:b/>
           <w:bCs/>
@@ -924,14 +880,12 @@
       <w:r>
         <w:t xml:space="preserve"> (</w:t>
       </w:r>
-      <w:proofErr w:type="spellStart"/>
       <w:r>
         <w:rPr>
           <w:color w:val="70AD47" w:themeColor="accent6"/>
         </w:rPr>
         <w:t>nickname</w:t>
       </w:r>
-      <w:proofErr w:type="spellEnd"/>
       <w:r>
         <w:t xml:space="preserve">), </w:t>
       </w:r>
@@ -1214,21 +1168,7 @@
           <w:color w:val="70AD47" w:themeColor="accent6"/>
         </w:rPr>
         <w:tab/>
-        <w:t>Nome (</w:t>
-      </w:r>
-      <w:proofErr w:type="spellStart"/>
-      <w:r>
-        <w:rPr>
-          <w:color w:val="70AD47" w:themeColor="accent6"/>
-        </w:rPr>
-        <w:t>nickname</w:t>
-      </w:r>
-      <w:proofErr w:type="spellEnd"/>
-      <w:r>
-        <w:rPr>
-          <w:color w:val="70AD47" w:themeColor="accent6"/>
-        </w:rPr>
-        <w:t>)</w:t>
+        <w:t>Nome (nickname)</w:t>
       </w:r>
     </w:p>
     <w:p>
@@ -1534,6 +1474,11 @@
     </w:p>
     <w:p>
       <w:pPr>
+        <w:pStyle w:val="PargrafodaLista"/>
+        <w:numPr>
+          <w:ilvl w:val="0"/>
+          <w:numId w:val="1"/>
+        </w:numPr>
         <w:rPr>
           <w:b/>
           <w:bCs/>
@@ -1922,15 +1867,7 @@
           </w:p>
           <w:p>
             <w:r>
-              <w:t>Lista de Pontuações -</w:t>
-            </w:r>
-            <w:proofErr w:type="gramStart"/>
-            <w:r>
-              <w:t>&gt;(</w:t>
-            </w:r>
-            <w:proofErr w:type="gramEnd"/>
-            <w:r>
-              <w:t>Histórico de pontuações)</w:t>
+              <w:t>Lista de Pontuações -&gt;(Histórico de pontuações)</w:t>
             </w:r>
           </w:p>
         </w:tc>
@@ -2200,11 +2137,79 @@
     <w:p/>
     <w:p>
       <w:pPr>
-        <w:rPr>
+        <w:pStyle w:val="PargrafodaLista"/>
+        <w:numPr>
+          <w:ilvl w:val="0"/>
+          <w:numId w:val="1"/>
+        </w:numPr>
+        <w:rPr>
+          <w:b/>
+          <w:bCs/>
           <w:sz w:val="32"/>
           <w:szCs w:val="32"/>
         </w:rPr>
       </w:pPr>
+      <w:r>
+        <w:rPr>
+          <w:b/>
+          <w:bCs/>
+          <w:sz w:val="32"/>
+          <w:szCs w:val="32"/>
+        </w:rPr>
+        <w:t>Diagrama de Classes</w:t>
+      </w:r>
+    </w:p>
+    <w:p>
+      <w:pPr>
+        <w:pStyle w:val="PargrafodaLista"/>
+        <w:rPr>
+          <w:sz w:val="32"/>
+          <w:szCs w:val="32"/>
+        </w:rPr>
+      </w:pPr>
+    </w:p>
+    <w:p>
+      <w:pPr>
+        <w:pStyle w:val="PargrafodaLista"/>
+        <w:numPr>
+          <w:ilvl w:val="0"/>
+          <w:numId w:val="1"/>
+        </w:numPr>
+        <w:rPr>
+          <w:b/>
+          <w:bCs/>
+          <w:sz w:val="32"/>
+          <w:szCs w:val="32"/>
+        </w:rPr>
+      </w:pPr>
+      <w:r>
+        <w:rPr>
+          <w:b/>
+          <w:bCs/>
+          <w:sz w:val="32"/>
+          <w:szCs w:val="32"/>
+        </w:rPr>
+        <w:t>Conclusão</w:t>
+      </w:r>
+    </w:p>
+    <w:p>
+      <w:pPr>
+        <w:pStyle w:val="PargrafodaLista"/>
+        <w:rPr>
+          <w:b/>
+          <w:bCs/>
+          <w:sz w:val="32"/>
+          <w:szCs w:val="32"/>
+        </w:rPr>
+      </w:pPr>
+    </w:p>
+    <w:p>
+      <w:pPr>
+        <w:pStyle w:val="PargrafodaLista"/>
+      </w:pPr>
+      <w:r>
+        <w:t>Assim conclui-se o relatório para esta 1ª fase do Projeto de Programação Orientada por Objetos.</w:t>
+      </w:r>
     </w:p>
     <w:sectPr>
       <w:pgSz w:w="11906" w:h="16838"/>
@@ -2214,6 +2219,105 @@
     </w:sectPr>
   </w:body>
 </w:document>
+</file>
+
+<file path=word/numbering.xml><?xml version="1.0" encoding="utf-8"?>
+<w:numbering xmlns:wpc="http://schemas.microsoft.com/office/word/2010/wordprocessingCanvas" xmlns:cx="http://schemas.microsoft.com/office/drawing/2014/chartex" xmlns:cx1="http://schemas.microsoft.com/office/drawing/2015/9/8/chartex" xmlns:cx2="http://schemas.microsoft.com/office/drawing/2015/10/21/chartex" xmlns:cx3="http://schemas.microsoft.com/office/drawing/2016/5/9/chartex" xmlns:cx4="http://schemas.microsoft.com/office/drawing/2016/5/10/chartex" xmlns:cx5="http://schemas.microsoft.com/office/drawing/2016/5/11/chartex" xmlns:cx6="http://schemas.microsoft.com/office/drawing/2016/5/12/chartex" xmlns:cx7="http://schemas.microsoft.com/office/drawing/2016/5/13/chartex" xmlns:cx8="http://schemas.microsoft.com/office/drawing/2016/5/14/chartex" xmlns:mc="http://schemas.openxmlformats.org/markup-compatibility/2006" xmlns:aink="http://schemas.microsoft.com/office/drawing/2016/ink" xmlns:am3d="http://schemas.microsoft.com/office/drawing/2017/model3d" xmlns:o="urn:schemas-microsoft-com:office:office" xmlns:r="http://schemas.openxmlformats.org/officeDocument/2006/relationships" xmlns:m="http://schemas.openxmlformats.org/officeDocument/2006/math" xmlns:v="urn:schemas-microsoft-com:vml" xmlns:wp14="http://schemas.microsoft.com/office/word/2010/wordprocessingDrawing" xmlns:wp="http://schemas.openxmlformats.org/drawingml/2006/wordprocessingDrawing" xmlns:w10="urn:schemas-microsoft-com:office:word" xmlns:w="http://schemas.openxmlformats.org/wordprocessingml/2006/main" xmlns:w14="http://schemas.microsoft.com/office/word/2010/wordml" xmlns:w15="http://schemas.microsoft.com/office/word/2012/wordml" xmlns:w16cex="http://schemas.microsoft.com/office/word/2018/wordml/cex" xmlns:w16cid="http://schemas.microsoft.com/office/word/2016/wordml/cid" xmlns:w16="http://schemas.microsoft.com/office/word/2018/wordml" xmlns:w16sdtdh="http://schemas.microsoft.com/office/word/2020/wordml/sdtdatahash" xmlns:w16se="http://schemas.microsoft.com/office/word/2015/wordml/symex" xmlns:wpg="http://schemas.microsoft.com/office/word/2010/wordprocessingGroup" xmlns:wpi="http://schemas.microsoft.com/office/word/2010/wordprocessingInk" xmlns:wne="http://schemas.microsoft.com/office/word/2006/wordml" xmlns:wps="http://schemas.microsoft.com/office/word/2010/wordprocessingShape" mc:Ignorable="w14 w15 w16se w16cid w16 w16cex w16sdtdh wp14">
+  <w:abstractNum w:abstractNumId="0" w15:restartNumberingAfterBreak="0">
+    <w:nsid w:val="6D941AAF"/>
+    <w:multiLevelType w:val="hybridMultilevel"/>
+    <w:tmpl w:val="BC626F10"/>
+    <w:lvl w:ilvl="0" w:tplc="13867A6E">
+      <w:start w:val="1"/>
+      <w:numFmt w:val="decimal"/>
+      <w:lvlText w:val="%1."/>
+      <w:lvlJc w:val="left"/>
+      <w:pPr>
+        <w:ind w:left="720" w:hanging="360"/>
+      </w:pPr>
+      <w:rPr>
+        <w:rFonts w:hint="default"/>
+        <w:b/>
+        <w:bCs/>
+      </w:rPr>
+    </w:lvl>
+    <w:lvl w:ilvl="1" w:tplc="08160019" w:tentative="1">
+      <w:start w:val="1"/>
+      <w:numFmt w:val="lowerLetter"/>
+      <w:lvlText w:val="%2."/>
+      <w:lvlJc w:val="left"/>
+      <w:pPr>
+        <w:ind w:left="1440" w:hanging="360"/>
+      </w:pPr>
+    </w:lvl>
+    <w:lvl w:ilvl="2" w:tplc="0816001B" w:tentative="1">
+      <w:start w:val="1"/>
+      <w:numFmt w:val="lowerRoman"/>
+      <w:lvlText w:val="%3."/>
+      <w:lvlJc w:val="right"/>
+      <w:pPr>
+        <w:ind w:left="2160" w:hanging="180"/>
+      </w:pPr>
+    </w:lvl>
+    <w:lvl w:ilvl="3" w:tplc="0816000F" w:tentative="1">
+      <w:start w:val="1"/>
+      <w:numFmt w:val="decimal"/>
+      <w:lvlText w:val="%4."/>
+      <w:lvlJc w:val="left"/>
+      <w:pPr>
+        <w:ind w:left="2880" w:hanging="360"/>
+      </w:pPr>
+    </w:lvl>
+    <w:lvl w:ilvl="4" w:tplc="08160019" w:tentative="1">
+      <w:start w:val="1"/>
+      <w:numFmt w:val="lowerLetter"/>
+      <w:lvlText w:val="%5."/>
+      <w:lvlJc w:val="left"/>
+      <w:pPr>
+        <w:ind w:left="3600" w:hanging="360"/>
+      </w:pPr>
+    </w:lvl>
+    <w:lvl w:ilvl="5" w:tplc="0816001B" w:tentative="1">
+      <w:start w:val="1"/>
+      <w:numFmt w:val="lowerRoman"/>
+      <w:lvlText w:val="%6."/>
+      <w:lvlJc w:val="right"/>
+      <w:pPr>
+        <w:ind w:left="4320" w:hanging="180"/>
+      </w:pPr>
+    </w:lvl>
+    <w:lvl w:ilvl="6" w:tplc="0816000F" w:tentative="1">
+      <w:start w:val="1"/>
+      <w:numFmt w:val="decimal"/>
+      <w:lvlText w:val="%7."/>
+      <w:lvlJc w:val="left"/>
+      <w:pPr>
+        <w:ind w:left="5040" w:hanging="360"/>
+      </w:pPr>
+    </w:lvl>
+    <w:lvl w:ilvl="7" w:tplc="08160019" w:tentative="1">
+      <w:start w:val="1"/>
+      <w:numFmt w:val="lowerLetter"/>
+      <w:lvlText w:val="%8."/>
+      <w:lvlJc w:val="left"/>
+      <w:pPr>
+        <w:ind w:left="5760" w:hanging="360"/>
+      </w:pPr>
+    </w:lvl>
+    <w:lvl w:ilvl="8" w:tplc="0816001B" w:tentative="1">
+      <w:start w:val="1"/>
+      <w:numFmt w:val="lowerRoman"/>
+      <w:lvlText w:val="%9."/>
+      <w:lvlJc w:val="right"/>
+      <w:pPr>
+        <w:ind w:left="6480" w:hanging="180"/>
+      </w:pPr>
+    </w:lvl>
+  </w:abstractNum>
+  <w:num w:numId="1">
+    <w:abstractNumId w:val="0"/>
+  </w:num>
+</w:numbering>
 </file>
 
 <file path=word/styles.xml><?xml version="1.0" encoding="utf-8"?>
@@ -2662,6 +2766,17 @@
       </w:tblBorders>
     </w:tblPr>
   </w:style>
+  <w:style w:type="paragraph" w:styleId="PargrafodaLista">
+    <w:name w:val="List Paragraph"/>
+    <w:basedOn w:val="Normal"/>
+    <w:uiPriority w:val="34"/>
+    <w:qFormat/>
+    <w:rsid w:val="00BC71A6"/>
+    <w:pPr>
+      <w:ind w:left="720"/>
+      <w:contextualSpacing/>
+    </w:pPr>
+  </w:style>
 </w:styles>
 </file>
 

</xml_diff>